<commit_message>
add new tasks for member
</commit_message>
<xml_diff>
--- a/Analyze student management system.docx
+++ b/Analyze student management system.docx
@@ -23,6 +23,754 @@
         </w:rPr>
         <w:t>ANALYZE STUDENT MANAGEMENT SYSTEM</w:t>
       </w:r>
+    </w:p>
+    <w:p>
+      <w:pPr>
+        <w:jc w:val="both"/>
+        <w:rPr>
+          <w:rFonts w:ascii="Times New Roman" w:hAnsi="Times New Roman" w:cs="Times New Roman"/>
+          <w:sz w:val="28"/>
+          <w:szCs w:val="28"/>
+        </w:rPr>
+      </w:pPr>
+      <w:r>
+        <w:rPr>
+          <w:rFonts w:ascii="Times New Roman" w:hAnsi="Times New Roman" w:cs="Times New Roman"/>
+          <w:b/>
+          <w:bCs/>
+          <w:sz w:val="28"/>
+          <w:szCs w:val="28"/>
+        </w:rPr>
+        <w:t>Sinh viên</w:t>
+      </w:r>
+      <w:r>
+        <w:rPr>
+          <w:rFonts w:ascii="Times New Roman" w:hAnsi="Times New Roman" w:cs="Times New Roman"/>
+          <w:sz w:val="28"/>
+          <w:szCs w:val="28"/>
+        </w:rPr>
+        <w:t xml:space="preserve"> </w:t>
+      </w:r>
+      <w:r>
+        <w:rPr>
+          <w:rFonts w:ascii="Times New Roman" w:hAnsi="Times New Roman" w:cs="Times New Roman"/>
+          <w:sz w:val="28"/>
+          <w:szCs w:val="28"/>
+        </w:rPr>
+        <w:t xml:space="preserve">có </w:t>
+      </w:r>
+      <w:r>
+        <w:rPr>
+          <w:rFonts w:ascii="Times New Roman" w:hAnsi="Times New Roman" w:cs="Times New Roman"/>
+          <w:i/>
+          <w:iCs/>
+          <w:sz w:val="28"/>
+          <w:szCs w:val="28"/>
+        </w:rPr>
+        <w:t>họ và tên, mã số sinh viên, giới tính, email</w:t>
+      </w:r>
+      <w:r>
+        <w:rPr>
+          <w:rFonts w:ascii="Times New Roman" w:hAnsi="Times New Roman" w:cs="Times New Roman"/>
+          <w:sz w:val="28"/>
+          <w:szCs w:val="28"/>
+        </w:rPr>
+        <w:t>, cơ sở đào tạo</w:t>
+      </w:r>
+      <w:r>
+        <w:rPr>
+          <w:rFonts w:ascii="Times New Roman" w:hAnsi="Times New Roman" w:cs="Times New Roman"/>
+          <w:sz w:val="28"/>
+          <w:szCs w:val="28"/>
+        </w:rPr>
+        <w:t xml:space="preserve">, </w:t>
+      </w:r>
+      <w:r>
+        <w:rPr>
+          <w:rFonts w:ascii="Times New Roman" w:hAnsi="Times New Roman" w:cs="Times New Roman"/>
+          <w:sz w:val="28"/>
+          <w:szCs w:val="28"/>
+        </w:rPr>
+        <w:t>chuyên ngành</w:t>
+      </w:r>
+      <w:r>
+        <w:rPr>
+          <w:rFonts w:ascii="Times New Roman" w:hAnsi="Times New Roman" w:cs="Times New Roman"/>
+          <w:sz w:val="28"/>
+          <w:szCs w:val="28"/>
+        </w:rPr>
+        <w:t>,</w:t>
+      </w:r>
+      <w:r>
+        <w:rPr>
+          <w:rFonts w:ascii="Times New Roman" w:hAnsi="Times New Roman" w:cs="Times New Roman"/>
+          <w:sz w:val="28"/>
+          <w:szCs w:val="28"/>
+        </w:rPr>
+        <w:t xml:space="preserve"> ngành,</w:t>
+      </w:r>
+      <w:r>
+        <w:rPr>
+          <w:rFonts w:ascii="Times New Roman" w:hAnsi="Times New Roman" w:cs="Times New Roman"/>
+          <w:sz w:val="28"/>
+          <w:szCs w:val="28"/>
+        </w:rPr>
+        <w:t xml:space="preserve"> </w:t>
+      </w:r>
+      <w:r>
+        <w:rPr>
+          <w:rFonts w:ascii="Times New Roman" w:hAnsi="Times New Roman" w:cs="Times New Roman"/>
+          <w:sz w:val="28"/>
+          <w:szCs w:val="28"/>
+        </w:rPr>
+        <w:t>kỳ học</w:t>
+      </w:r>
+      <w:r>
+        <w:rPr>
+          <w:rFonts w:ascii="Times New Roman" w:hAnsi="Times New Roman" w:cs="Times New Roman"/>
+          <w:sz w:val="28"/>
+          <w:szCs w:val="28"/>
+        </w:rPr>
+        <w:t>, chương trình đào tạo</w:t>
+      </w:r>
+      <w:r>
+        <w:rPr>
+          <w:rFonts w:ascii="Times New Roman" w:hAnsi="Times New Roman" w:cs="Times New Roman"/>
+          <w:sz w:val="28"/>
+          <w:szCs w:val="28"/>
+        </w:rPr>
+        <w:t xml:space="preserve"> chi tiết</w:t>
+      </w:r>
+      <w:r>
+        <w:rPr>
+          <w:rFonts w:ascii="Times New Roman" w:hAnsi="Times New Roman" w:cs="Times New Roman"/>
+          <w:sz w:val="28"/>
+          <w:szCs w:val="28"/>
+        </w:rPr>
+        <w:t>.</w:t>
+      </w:r>
+    </w:p>
+    <w:p>
+      <w:pPr>
+        <w:jc w:val="both"/>
+        <w:rPr>
+          <w:rFonts w:ascii="Times New Roman" w:hAnsi="Times New Roman" w:cs="Times New Roman"/>
+          <w:sz w:val="28"/>
+          <w:szCs w:val="28"/>
+        </w:rPr>
+      </w:pPr>
+      <w:r>
+        <w:rPr>
+          <w:rFonts w:ascii="Times New Roman" w:hAnsi="Times New Roman" w:cs="Times New Roman"/>
+          <w:b/>
+          <w:bCs/>
+          <w:sz w:val="28"/>
+          <w:szCs w:val="28"/>
+        </w:rPr>
+        <w:t>Môn học</w:t>
+      </w:r>
+      <w:r>
+        <w:rPr>
+          <w:rFonts w:ascii="Times New Roman" w:hAnsi="Times New Roman" w:cs="Times New Roman"/>
+          <w:sz w:val="28"/>
+          <w:szCs w:val="28"/>
+        </w:rPr>
+        <w:t xml:space="preserve"> có </w:t>
+      </w:r>
+      <w:r>
+        <w:rPr>
+          <w:rFonts w:ascii="Times New Roman" w:hAnsi="Times New Roman" w:cs="Times New Roman"/>
+          <w:i/>
+          <w:iCs/>
+          <w:sz w:val="28"/>
+          <w:szCs w:val="28"/>
+        </w:rPr>
+        <w:t xml:space="preserve">mã môn, tên môn, </w:t>
+      </w:r>
+      <w:r>
+        <w:rPr>
+          <w:rFonts w:ascii="Times New Roman" w:hAnsi="Times New Roman" w:cs="Times New Roman"/>
+          <w:i/>
+          <w:iCs/>
+          <w:sz w:val="28"/>
+          <w:szCs w:val="28"/>
+        </w:rPr>
+        <w:t>mô tả môn học</w:t>
+      </w:r>
+      <w:r>
+        <w:rPr>
+          <w:rFonts w:ascii="Times New Roman" w:hAnsi="Times New Roman" w:cs="Times New Roman"/>
+          <w:i/>
+          <w:iCs/>
+          <w:sz w:val="28"/>
+          <w:szCs w:val="28"/>
+        </w:rPr>
+        <w:t xml:space="preserve">, </w:t>
+      </w:r>
+      <w:r>
+        <w:rPr>
+          <w:rFonts w:ascii="Times New Roman" w:hAnsi="Times New Roman" w:cs="Times New Roman"/>
+          <w:i/>
+          <w:iCs/>
+          <w:sz w:val="28"/>
+          <w:szCs w:val="28"/>
+        </w:rPr>
+        <w:t>số tín chỉ</w:t>
+      </w:r>
+      <w:r>
+        <w:rPr>
+          <w:rFonts w:ascii="Times New Roman" w:hAnsi="Times New Roman" w:cs="Times New Roman"/>
+          <w:i/>
+          <w:iCs/>
+          <w:sz w:val="28"/>
+          <w:szCs w:val="28"/>
+        </w:rPr>
+        <w:t>.</w:t>
+      </w:r>
+    </w:p>
+    <w:p>
+      <w:pPr>
+        <w:jc w:val="both"/>
+        <w:rPr>
+          <w:rFonts w:ascii="Times New Roman" w:hAnsi="Times New Roman" w:cs="Times New Roman"/>
+          <w:sz w:val="28"/>
+          <w:szCs w:val="28"/>
+        </w:rPr>
+      </w:pPr>
+      <w:r>
+        <w:rPr>
+          <w:rFonts w:ascii="Times New Roman" w:hAnsi="Times New Roman" w:cs="Times New Roman"/>
+          <w:b/>
+          <w:bCs/>
+          <w:sz w:val="28"/>
+          <w:szCs w:val="28"/>
+        </w:rPr>
+        <w:t>Ngành</w:t>
+      </w:r>
+      <w:r>
+        <w:rPr>
+          <w:rFonts w:ascii="Times New Roman" w:hAnsi="Times New Roman" w:cs="Times New Roman"/>
+          <w:sz w:val="28"/>
+          <w:szCs w:val="28"/>
+        </w:rPr>
+        <w:t xml:space="preserve"> có</w:t>
+      </w:r>
+      <w:r>
+        <w:rPr>
+          <w:rFonts w:ascii="Times New Roman" w:hAnsi="Times New Roman" w:cs="Times New Roman"/>
+          <w:sz w:val="28"/>
+          <w:szCs w:val="28"/>
+        </w:rPr>
+        <w:t xml:space="preserve"> </w:t>
+      </w:r>
+      <w:r>
+        <w:rPr>
+          <w:rFonts w:ascii="Times New Roman" w:hAnsi="Times New Roman" w:cs="Times New Roman"/>
+          <w:i/>
+          <w:iCs/>
+          <w:sz w:val="28"/>
+          <w:szCs w:val="28"/>
+        </w:rPr>
+        <w:t>mã ngành, tên ngành,</w:t>
+      </w:r>
+      <w:r>
+        <w:rPr>
+          <w:rFonts w:ascii="Times New Roman" w:hAnsi="Times New Roman" w:cs="Times New Roman"/>
+          <w:i/>
+          <w:iCs/>
+          <w:sz w:val="28"/>
+          <w:szCs w:val="28"/>
+        </w:rPr>
+        <w:t xml:space="preserve"> mô tả ngành</w:t>
+      </w:r>
+      <w:r>
+        <w:rPr>
+          <w:rFonts w:ascii="Times New Roman" w:hAnsi="Times New Roman" w:cs="Times New Roman"/>
+          <w:sz w:val="28"/>
+          <w:szCs w:val="28"/>
+        </w:rPr>
+        <w:t>.</w:t>
+      </w:r>
+    </w:p>
+    <w:p>
+      <w:pPr>
+        <w:jc w:val="both"/>
+        <w:rPr>
+          <w:rFonts w:ascii="Times New Roman" w:hAnsi="Times New Roman" w:cs="Times New Roman"/>
+          <w:sz w:val="28"/>
+          <w:szCs w:val="28"/>
+        </w:rPr>
+      </w:pPr>
+      <w:r>
+        <w:rPr>
+          <w:rFonts w:ascii="Times New Roman" w:hAnsi="Times New Roman" w:cs="Times New Roman"/>
+          <w:b/>
+          <w:bCs/>
+          <w:sz w:val="28"/>
+          <w:szCs w:val="28"/>
+        </w:rPr>
+        <w:t>Chuyên ngành</w:t>
+      </w:r>
+      <w:r>
+        <w:rPr>
+          <w:rFonts w:ascii="Times New Roman" w:hAnsi="Times New Roman" w:cs="Times New Roman"/>
+          <w:sz w:val="28"/>
+          <w:szCs w:val="28"/>
+        </w:rPr>
+        <w:t xml:space="preserve"> có </w:t>
+      </w:r>
+      <w:r>
+        <w:rPr>
+          <w:rFonts w:ascii="Times New Roman" w:hAnsi="Times New Roman" w:cs="Times New Roman"/>
+          <w:i/>
+          <w:iCs/>
+          <w:sz w:val="28"/>
+          <w:szCs w:val="28"/>
+        </w:rPr>
+        <w:t>mã chuyên ngành</w:t>
+      </w:r>
+      <w:r>
+        <w:rPr>
+          <w:rFonts w:ascii="Times New Roman" w:hAnsi="Times New Roman" w:cs="Times New Roman"/>
+          <w:sz w:val="28"/>
+          <w:szCs w:val="28"/>
+        </w:rPr>
+        <w:t xml:space="preserve">, </w:t>
+      </w:r>
+      <w:r>
+        <w:rPr>
+          <w:rFonts w:ascii="Times New Roman" w:hAnsi="Times New Roman" w:cs="Times New Roman"/>
+          <w:i/>
+          <w:iCs/>
+          <w:sz w:val="28"/>
+          <w:szCs w:val="28"/>
+        </w:rPr>
+        <w:t>tên chuyên ngành, mô tả chuyên ngành.</w:t>
+      </w:r>
+    </w:p>
+    <w:p>
+      <w:pPr>
+        <w:jc w:val="both"/>
+        <w:rPr>
+          <w:rFonts w:ascii="Times New Roman" w:hAnsi="Times New Roman" w:cs="Times New Roman"/>
+          <w:sz w:val="28"/>
+          <w:szCs w:val="28"/>
+        </w:rPr>
+      </w:pPr>
+      <w:r>
+        <w:rPr>
+          <w:rFonts w:ascii="Times New Roman" w:hAnsi="Times New Roman" w:cs="Times New Roman"/>
+          <w:b/>
+          <w:bCs/>
+          <w:sz w:val="28"/>
+          <w:szCs w:val="28"/>
+        </w:rPr>
+        <w:t>C</w:t>
+      </w:r>
+      <w:r>
+        <w:rPr>
+          <w:rFonts w:ascii="Times New Roman" w:hAnsi="Times New Roman" w:cs="Times New Roman"/>
+          <w:b/>
+          <w:bCs/>
+          <w:sz w:val="28"/>
+          <w:szCs w:val="28"/>
+        </w:rPr>
+        <w:t>hương trình đào tạo</w:t>
+      </w:r>
+      <w:r>
+        <w:rPr>
+          <w:rFonts w:ascii="Times New Roman" w:hAnsi="Times New Roman" w:cs="Times New Roman"/>
+          <w:sz w:val="28"/>
+          <w:szCs w:val="28"/>
+        </w:rPr>
+        <w:t xml:space="preserve"> có </w:t>
+      </w:r>
+      <w:r>
+        <w:rPr>
+          <w:rFonts w:ascii="Times New Roman" w:hAnsi="Times New Roman" w:cs="Times New Roman"/>
+          <w:i/>
+          <w:iCs/>
+          <w:sz w:val="28"/>
+          <w:szCs w:val="28"/>
+        </w:rPr>
+        <w:t>mã chương trình, tên chương trình, mô tả về chương trình.</w:t>
+      </w:r>
+    </w:p>
+    <w:p>
+      <w:pPr>
+        <w:jc w:val="both"/>
+        <w:rPr>
+          <w:rFonts w:ascii="Times New Roman" w:hAnsi="Times New Roman" w:cs="Times New Roman"/>
+          <w:i/>
+          <w:iCs/>
+          <w:sz w:val="28"/>
+          <w:szCs w:val="28"/>
+        </w:rPr>
+      </w:pPr>
+      <w:r>
+        <w:rPr>
+          <w:rFonts w:ascii="Times New Roman" w:hAnsi="Times New Roman" w:cs="Times New Roman"/>
+          <w:b/>
+          <w:bCs/>
+          <w:sz w:val="28"/>
+          <w:szCs w:val="28"/>
+        </w:rPr>
+        <w:t>C</w:t>
+      </w:r>
+      <w:r>
+        <w:rPr>
+          <w:rFonts w:ascii="Times New Roman" w:hAnsi="Times New Roman" w:cs="Times New Roman"/>
+          <w:b/>
+          <w:bCs/>
+          <w:sz w:val="28"/>
+          <w:szCs w:val="28"/>
+        </w:rPr>
+        <w:t>ơ sở đào tạo</w:t>
+      </w:r>
+      <w:r>
+        <w:rPr>
+          <w:rFonts w:ascii="Times New Roman" w:hAnsi="Times New Roman" w:cs="Times New Roman"/>
+          <w:sz w:val="28"/>
+          <w:szCs w:val="28"/>
+        </w:rPr>
+        <w:t xml:space="preserve"> có </w:t>
+      </w:r>
+      <w:r>
+        <w:rPr>
+          <w:rFonts w:ascii="Times New Roman" w:hAnsi="Times New Roman" w:cs="Times New Roman"/>
+          <w:i/>
+          <w:iCs/>
+          <w:sz w:val="28"/>
+          <w:szCs w:val="28"/>
+        </w:rPr>
+        <w:t>mã cơ sở, tên cơ sở</w:t>
+      </w:r>
+      <w:r>
+        <w:rPr>
+          <w:rFonts w:ascii="Times New Roman" w:hAnsi="Times New Roman" w:cs="Times New Roman"/>
+          <w:i/>
+          <w:iCs/>
+          <w:sz w:val="28"/>
+          <w:szCs w:val="28"/>
+        </w:rPr>
+        <w:t>, địa chỉ cơ sở</w:t>
+      </w:r>
+      <w:r>
+        <w:rPr>
+          <w:rFonts w:ascii="Times New Roman" w:hAnsi="Times New Roman" w:cs="Times New Roman"/>
+          <w:i/>
+          <w:iCs/>
+          <w:sz w:val="28"/>
+          <w:szCs w:val="28"/>
+        </w:rPr>
+        <w:t>, giám đốc.</w:t>
+      </w:r>
+    </w:p>
+    <w:p>
+      <w:pPr>
+        <w:jc w:val="both"/>
+        <w:rPr>
+          <w:rFonts w:ascii="Times New Roman" w:hAnsi="Times New Roman" w:cs="Times New Roman"/>
+          <w:sz w:val="28"/>
+          <w:szCs w:val="28"/>
+        </w:rPr>
+      </w:pPr>
+      <w:r>
+        <w:rPr>
+          <w:rFonts w:ascii="Times New Roman" w:hAnsi="Times New Roman" w:cs="Times New Roman"/>
+          <w:b/>
+          <w:bCs/>
+          <w:sz w:val="28"/>
+          <w:szCs w:val="28"/>
+        </w:rPr>
+        <w:t>Chương trình đào tạo chi tiết</w:t>
+      </w:r>
+      <w:r>
+        <w:rPr>
+          <w:rFonts w:ascii="Times New Roman" w:hAnsi="Times New Roman" w:cs="Times New Roman"/>
+          <w:sz w:val="28"/>
+          <w:szCs w:val="28"/>
+        </w:rPr>
+        <w:t xml:space="preserve"> có </w:t>
+      </w:r>
+      <w:r>
+        <w:rPr>
+          <w:rFonts w:ascii="Times New Roman" w:hAnsi="Times New Roman" w:cs="Times New Roman"/>
+          <w:i/>
+          <w:iCs/>
+          <w:sz w:val="28"/>
+          <w:szCs w:val="28"/>
+        </w:rPr>
+        <w:t xml:space="preserve">mã chương trình chi tiết, </w:t>
+      </w:r>
+      <w:r>
+        <w:rPr>
+          <w:rFonts w:ascii="Times New Roman" w:hAnsi="Times New Roman" w:cs="Times New Roman"/>
+          <w:i/>
+          <w:iCs/>
+          <w:sz w:val="28"/>
+          <w:szCs w:val="28"/>
+        </w:rPr>
+        <w:t>Số thứ tự, mã môn, tên môn, kỳ học của môn.</w:t>
+      </w:r>
+      <w:r>
+        <w:rPr>
+          <w:rFonts w:ascii="Times New Roman" w:hAnsi="Times New Roman" w:cs="Times New Roman"/>
+          <w:sz w:val="28"/>
+          <w:szCs w:val="28"/>
+        </w:rPr>
+        <w:t xml:space="preserve"> </w:t>
+      </w:r>
+    </w:p>
+    <w:p>
+      <w:pPr>
+        <w:jc w:val="both"/>
+        <w:rPr>
+          <w:rFonts w:ascii="Times New Roman" w:hAnsi="Times New Roman" w:cs="Times New Roman"/>
+          <w:sz w:val="28"/>
+          <w:szCs w:val="28"/>
+        </w:rPr>
+      </w:pPr>
+    </w:p>
+    <w:p>
+      <w:pPr>
+        <w:jc w:val="both"/>
+        <w:rPr>
+          <w:rFonts w:ascii="Times New Roman" w:hAnsi="Times New Roman" w:cs="Times New Roman"/>
+          <w:sz w:val="28"/>
+          <w:szCs w:val="28"/>
+        </w:rPr>
+      </w:pPr>
+      <w:r>
+        <w:rPr>
+          <w:rFonts w:ascii="Times New Roman" w:hAnsi="Times New Roman" w:cs="Times New Roman"/>
+          <w:sz w:val="28"/>
+          <w:szCs w:val="28"/>
+        </w:rPr>
+        <w:t>Nhiệm vụ:</w:t>
+      </w:r>
+      <w:r>
+        <w:rPr>
+          <w:rFonts w:ascii="Times New Roman" w:hAnsi="Times New Roman" w:cs="Times New Roman"/>
+          <w:sz w:val="28"/>
+          <w:szCs w:val="28"/>
+        </w:rPr>
+        <w:t xml:space="preserve"> </w:t>
+      </w:r>
+    </w:p>
+    <w:p>
+      <w:pPr>
+        <w:jc w:val="both"/>
+        <w:rPr>
+          <w:rFonts w:ascii="Times New Roman" w:hAnsi="Times New Roman" w:cs="Times New Roman"/>
+          <w:b/>
+          <w:bCs/>
+          <w:sz w:val="28"/>
+          <w:szCs w:val="28"/>
+        </w:rPr>
+      </w:pPr>
+      <w:r>
+        <w:rPr>
+          <w:rFonts w:ascii="Times New Roman" w:hAnsi="Times New Roman" w:cs="Times New Roman"/>
+          <w:sz w:val="28"/>
+          <w:szCs w:val="28"/>
+        </w:rPr>
+        <w:t>Lê Nhựt Anh:</w:t>
+      </w:r>
+      <w:r>
+        <w:rPr>
+          <w:rFonts w:ascii="Times New Roman" w:hAnsi="Times New Roman" w:cs="Times New Roman"/>
+          <w:sz w:val="28"/>
+          <w:szCs w:val="28"/>
+        </w:rPr>
+        <w:t xml:space="preserve"> </w:t>
+      </w:r>
+      <w:r>
+        <w:rPr>
+          <w:rFonts w:ascii="Times New Roman" w:hAnsi="Times New Roman" w:cs="Times New Roman"/>
+          <w:b/>
+          <w:bCs/>
+          <w:sz w:val="28"/>
+          <w:szCs w:val="28"/>
+        </w:rPr>
+        <w:t>Ngành, chuyên ngành</w:t>
+      </w:r>
+    </w:p>
+    <w:p>
+      <w:pPr>
+        <w:jc w:val="both"/>
+        <w:rPr>
+          <w:rFonts w:ascii="Times New Roman" w:hAnsi="Times New Roman" w:cs="Times New Roman"/>
+          <w:sz w:val="28"/>
+          <w:szCs w:val="28"/>
+        </w:rPr>
+      </w:pPr>
+      <w:r>
+        <w:rPr>
+          <w:rFonts w:ascii="Times New Roman" w:hAnsi="Times New Roman" w:cs="Times New Roman"/>
+          <w:sz w:val="28"/>
+          <w:szCs w:val="28"/>
+        </w:rPr>
+        <w:t>Đặng Công Khanh:</w:t>
+      </w:r>
+      <w:r>
+        <w:rPr>
+          <w:rFonts w:ascii="Times New Roman" w:hAnsi="Times New Roman" w:cs="Times New Roman"/>
+          <w:sz w:val="28"/>
+          <w:szCs w:val="28"/>
+        </w:rPr>
+        <w:t xml:space="preserve"> </w:t>
+      </w:r>
+      <w:r>
+        <w:rPr>
+          <w:rFonts w:ascii="Times New Roman" w:hAnsi="Times New Roman" w:cs="Times New Roman"/>
+          <w:b/>
+          <w:bCs/>
+          <w:sz w:val="28"/>
+          <w:szCs w:val="28"/>
+        </w:rPr>
+        <w:t>Sinh viên</w:t>
+      </w:r>
+      <w:r>
+        <w:rPr>
+          <w:rFonts w:ascii="Times New Roman" w:hAnsi="Times New Roman" w:cs="Times New Roman"/>
+          <w:b/>
+          <w:bCs/>
+          <w:sz w:val="28"/>
+          <w:szCs w:val="28"/>
+        </w:rPr>
+        <w:t xml:space="preserve"> </w:t>
+      </w:r>
+      <w:r>
+        <w:rPr>
+          <w:rFonts w:ascii="Times New Roman" w:hAnsi="Times New Roman" w:cs="Times New Roman"/>
+          <w:sz w:val="28"/>
+          <w:szCs w:val="28"/>
+        </w:rPr>
+        <w:t>(Tối thiểu 100 bản ghi)</w:t>
+      </w:r>
+    </w:p>
+    <w:p>
+      <w:pPr>
+        <w:jc w:val="both"/>
+        <w:rPr>
+          <w:rFonts w:ascii="Times New Roman" w:hAnsi="Times New Roman" w:cs="Times New Roman"/>
+          <w:sz w:val="28"/>
+          <w:szCs w:val="28"/>
+        </w:rPr>
+      </w:pPr>
+      <w:r>
+        <w:rPr>
+          <w:rFonts w:ascii="Times New Roman" w:hAnsi="Times New Roman" w:cs="Times New Roman"/>
+          <w:sz w:val="28"/>
+          <w:szCs w:val="28"/>
+        </w:rPr>
+        <w:t>Lê Ngọc Phong Nhã:</w:t>
+      </w:r>
+      <w:r>
+        <w:rPr>
+          <w:rFonts w:ascii="Times New Roman" w:hAnsi="Times New Roman" w:cs="Times New Roman"/>
+          <w:sz w:val="28"/>
+          <w:szCs w:val="28"/>
+        </w:rPr>
+        <w:t xml:space="preserve"> </w:t>
+      </w:r>
+      <w:r>
+        <w:rPr>
+          <w:rFonts w:ascii="Times New Roman" w:hAnsi="Times New Roman" w:cs="Times New Roman"/>
+          <w:b/>
+          <w:bCs/>
+          <w:sz w:val="28"/>
+          <w:szCs w:val="28"/>
+        </w:rPr>
+        <w:t>Chương trình đào tạo chi tiết</w:t>
+      </w:r>
+    </w:p>
+    <w:p>
+      <w:pPr>
+        <w:jc w:val="both"/>
+        <w:rPr>
+          <w:rFonts w:ascii="Times New Roman" w:hAnsi="Times New Roman" w:cs="Times New Roman"/>
+          <w:sz w:val="28"/>
+          <w:szCs w:val="28"/>
+        </w:rPr>
+      </w:pPr>
+      <w:r>
+        <w:rPr>
+          <w:rFonts w:ascii="Times New Roman" w:hAnsi="Times New Roman" w:cs="Times New Roman"/>
+          <w:sz w:val="28"/>
+          <w:szCs w:val="28"/>
+        </w:rPr>
+        <w:t>Nguyễn Lê Khắc Vũ:</w:t>
+      </w:r>
+      <w:r>
+        <w:rPr>
+          <w:rFonts w:ascii="Times New Roman" w:hAnsi="Times New Roman" w:cs="Times New Roman"/>
+          <w:sz w:val="28"/>
+          <w:szCs w:val="28"/>
+        </w:rPr>
+        <w:t xml:space="preserve"> </w:t>
+      </w:r>
+      <w:r>
+        <w:rPr>
+          <w:rFonts w:ascii="Times New Roman" w:hAnsi="Times New Roman" w:cs="Times New Roman"/>
+          <w:b/>
+          <w:bCs/>
+          <w:sz w:val="28"/>
+          <w:szCs w:val="28"/>
+        </w:rPr>
+        <w:t>Môn học</w:t>
+      </w:r>
+      <w:r>
+        <w:rPr>
+          <w:rFonts w:ascii="Times New Roman" w:hAnsi="Times New Roman" w:cs="Times New Roman"/>
+          <w:b/>
+          <w:bCs/>
+          <w:sz w:val="28"/>
+          <w:szCs w:val="28"/>
+        </w:rPr>
+        <w:t xml:space="preserve"> (SE, mỗi chuyên ngành 20 môn học)</w:t>
+      </w:r>
+    </w:p>
+    <w:p>
+      <w:pPr>
+        <w:jc w:val="both"/>
+        <w:rPr>
+          <w:rFonts w:ascii="Times New Roman" w:hAnsi="Times New Roman" w:cs="Times New Roman"/>
+          <w:b/>
+          <w:bCs/>
+          <w:sz w:val="28"/>
+          <w:szCs w:val="28"/>
+        </w:rPr>
+      </w:pPr>
+      <w:r>
+        <w:rPr>
+          <w:rFonts w:ascii="Times New Roman" w:hAnsi="Times New Roman" w:cs="Times New Roman"/>
+          <w:sz w:val="28"/>
+          <w:szCs w:val="28"/>
+        </w:rPr>
+        <w:t xml:space="preserve">Huỳnh Hoàng Tỹ: </w:t>
+      </w:r>
+      <w:r>
+        <w:rPr>
+          <w:rFonts w:ascii="Times New Roman" w:hAnsi="Times New Roman" w:cs="Times New Roman"/>
+          <w:b/>
+          <w:bCs/>
+          <w:sz w:val="28"/>
+          <w:szCs w:val="28"/>
+        </w:rPr>
+        <w:t>Cơ sở đào tạo, chương trình đào tạo</w:t>
+      </w:r>
+    </w:p>
+    <w:p>
+      <w:pPr>
+        <w:jc w:val="both"/>
+        <w:rPr>
+          <w:rFonts w:ascii="Times New Roman" w:hAnsi="Times New Roman" w:cs="Times New Roman"/>
+          <w:sz w:val="28"/>
+          <w:szCs w:val="28"/>
+        </w:rPr>
+      </w:pPr>
     </w:p>
     <w:p>
       <w:pPr>

</xml_diff>

<commit_message>
update new query in SSMS
</commit_message>
<xml_diff>
--- a/Analyze student management system.docx
+++ b/Analyze student management system.docx
@@ -271,7 +271,7 @@
           <w:sz w:val="28"/>
           <w:szCs w:val="28"/>
         </w:rPr>
-        <w:t>mã ngành, tên ngành,</w:t>
+        <w:t>mã ngành, tên ngành</w:t>
       </w:r>
       <w:r>
         <w:rPr>
@@ -281,14 +281,6 @@
           <w:sz w:val="28"/>
           <w:szCs w:val="28"/>
         </w:rPr>
-        <w:t xml:space="preserve"> mô tả ngành</w:t>
-      </w:r>
-      <w:r>
-        <w:rPr>
-          <w:rFonts w:ascii="Times New Roman" w:hAnsi="Times New Roman" w:cs="Times New Roman"/>
-          <w:sz w:val="28"/>
-          <w:szCs w:val="28"/>
-        </w:rPr>
         <w:t>.</w:t>
       </w:r>
     </w:p>
@@ -345,45 +337,7 @@
           <w:sz w:val="28"/>
           <w:szCs w:val="28"/>
         </w:rPr>
-        <w:t>tên chuyên ngành, mô tả chuyên ngành.</w:t>
-      </w:r>
-    </w:p>
-    <w:p>
-      <w:pPr>
-        <w:jc w:val="both"/>
-        <w:rPr>
-          <w:rFonts w:ascii="Times New Roman" w:hAnsi="Times New Roman" w:cs="Times New Roman"/>
-          <w:sz w:val="28"/>
-          <w:szCs w:val="28"/>
-        </w:rPr>
-      </w:pPr>
-      <w:r>
-        <w:rPr>
-          <w:rFonts w:ascii="Times New Roman" w:hAnsi="Times New Roman" w:cs="Times New Roman"/>
-          <w:b/>
-          <w:bCs/>
-          <w:sz w:val="28"/>
-          <w:szCs w:val="28"/>
-        </w:rPr>
-        <w:t>C</w:t>
-      </w:r>
-      <w:r>
-        <w:rPr>
-          <w:rFonts w:ascii="Times New Roman" w:hAnsi="Times New Roman" w:cs="Times New Roman"/>
-          <w:b/>
-          <w:bCs/>
-          <w:sz w:val="28"/>
-          <w:szCs w:val="28"/>
-        </w:rPr>
-        <w:t>hương trình đào tạo</w:t>
-      </w:r>
-      <w:r>
-        <w:rPr>
-          <w:rFonts w:ascii="Times New Roman" w:hAnsi="Times New Roman" w:cs="Times New Roman"/>
-          <w:sz w:val="28"/>
-          <w:szCs w:val="28"/>
-        </w:rPr>
-        <w:t xml:space="preserve"> có </w:t>
+        <w:t>tên chuyên ngành, mô tả chuyên ngành</w:t>
       </w:r>
       <w:r>
         <w:rPr>
@@ -393,12 +347,9 @@
           <w:sz w:val="28"/>
           <w:szCs w:val="28"/>
         </w:rPr>
-        <w:t>mã chương trình, tên chương trình, mô tả về chương trình.</w:t>
-      </w:r>
-    </w:p>
-    <w:p>
-      <w:pPr>
-        <w:jc w:val="both"/>
+        <w:t>, mã ngành</w:t>
+      </w:r>
+      <w:r>
         <w:rPr>
           <w:rFonts w:ascii="Times New Roman" w:hAnsi="Times New Roman" w:cs="Times New Roman"/>
           <w:i/>
@@ -406,6 +357,17 @@
           <w:sz w:val="28"/>
           <w:szCs w:val="28"/>
         </w:rPr>
+        <w:t>.</w:t>
+      </w:r>
+    </w:p>
+    <w:p>
+      <w:pPr>
+        <w:jc w:val="both"/>
+        <w:rPr>
+          <w:rFonts w:ascii="Times New Roman" w:hAnsi="Times New Roman" w:cs="Times New Roman"/>
+          <w:sz w:val="28"/>
+          <w:szCs w:val="28"/>
+        </w:rPr>
       </w:pPr>
       <w:r>
         <w:rPr>
@@ -425,7 +387,7 @@
           <w:sz w:val="28"/>
           <w:szCs w:val="28"/>
         </w:rPr>
-        <w:t>ơ sở đào tạo</w:t>
+        <w:t>hương trình đào tạo</w:t>
       </w:r>
       <w:r>
         <w:rPr>
@@ -443,9 +405,12 @@
           <w:sz w:val="28"/>
           <w:szCs w:val="28"/>
         </w:rPr>
-        <w:t>mã cơ sở, tên cơ sở</w:t>
-      </w:r>
-      <w:r>
+        <w:t>mã chương trình, tên chương trình, mô tả về chương trình.</w:t>
+      </w:r>
+    </w:p>
+    <w:p>
+      <w:pPr>
+        <w:jc w:val="both"/>
         <w:rPr>
           <w:rFonts w:ascii="Times New Roman" w:hAnsi="Times New Roman" w:cs="Times New Roman"/>
           <w:i/>
@@ -453,7 +418,34 @@
           <w:sz w:val="28"/>
           <w:szCs w:val="28"/>
         </w:rPr>
-        <w:t>, địa chỉ cơ sở</w:t>
+      </w:pPr>
+      <w:r>
+        <w:rPr>
+          <w:rFonts w:ascii="Times New Roman" w:hAnsi="Times New Roman" w:cs="Times New Roman"/>
+          <w:b/>
+          <w:bCs/>
+          <w:sz w:val="28"/>
+          <w:szCs w:val="28"/>
+        </w:rPr>
+        <w:t>C</w:t>
+      </w:r>
+      <w:r>
+        <w:rPr>
+          <w:rFonts w:ascii="Times New Roman" w:hAnsi="Times New Roman" w:cs="Times New Roman"/>
+          <w:b/>
+          <w:bCs/>
+          <w:sz w:val="28"/>
+          <w:szCs w:val="28"/>
+        </w:rPr>
+        <w:t>ơ sở đào tạo</w:t>
+      </w:r>
+      <w:r>
+        <w:rPr>
+          <w:rFonts w:ascii="Times New Roman" w:hAnsi="Times New Roman" w:cs="Times New Roman"/>
+          <w:sz w:val="28"/>
+          <w:szCs w:val="28"/>
+        </w:rPr>
+        <w:t xml:space="preserve"> có </w:t>
       </w:r>
       <w:r>
         <w:rPr>
@@ -463,35 +455,7 @@
           <w:sz w:val="28"/>
           <w:szCs w:val="28"/>
         </w:rPr>
-        <w:t>, giám đốc.</w:t>
-      </w:r>
-    </w:p>
-    <w:p>
-      <w:pPr>
-        <w:jc w:val="both"/>
-        <w:rPr>
-          <w:rFonts w:ascii="Times New Roman" w:hAnsi="Times New Roman" w:cs="Times New Roman"/>
-          <w:sz w:val="28"/>
-          <w:szCs w:val="28"/>
-        </w:rPr>
-      </w:pPr>
-      <w:r>
-        <w:rPr>
-          <w:rFonts w:ascii="Times New Roman" w:hAnsi="Times New Roman" w:cs="Times New Roman"/>
-          <w:b/>
-          <w:bCs/>
-          <w:sz w:val="28"/>
-          <w:szCs w:val="28"/>
-        </w:rPr>
-        <w:t>Chương trình đào tạo chi tiết</w:t>
-      </w:r>
-      <w:r>
-        <w:rPr>
-          <w:rFonts w:ascii="Times New Roman" w:hAnsi="Times New Roman" w:cs="Times New Roman"/>
-          <w:sz w:val="28"/>
-          <w:szCs w:val="28"/>
-        </w:rPr>
-        <w:t xml:space="preserve"> có </w:t>
+        <w:t>mã cơ sở, tên cơ sở</w:t>
       </w:r>
       <w:r>
         <w:rPr>
@@ -501,7 +465,7 @@
           <w:sz w:val="28"/>
           <w:szCs w:val="28"/>
         </w:rPr>
-        <w:t xml:space="preserve">mã chương trình chi tiết, </w:t>
+        <w:t>, địa chỉ cơ sở</w:t>
       </w:r>
       <w:r>
         <w:rPr>
@@ -511,6 +475,54 @@
           <w:sz w:val="28"/>
           <w:szCs w:val="28"/>
         </w:rPr>
+        <w:t>, email, hotline</w:t>
+      </w:r>
+    </w:p>
+    <w:p>
+      <w:pPr>
+        <w:jc w:val="both"/>
+        <w:rPr>
+          <w:rFonts w:ascii="Times New Roman" w:hAnsi="Times New Roman" w:cs="Times New Roman"/>
+          <w:sz w:val="28"/>
+          <w:szCs w:val="28"/>
+        </w:rPr>
+      </w:pPr>
+      <w:r>
+        <w:rPr>
+          <w:rFonts w:ascii="Times New Roman" w:hAnsi="Times New Roman" w:cs="Times New Roman"/>
+          <w:b/>
+          <w:bCs/>
+          <w:sz w:val="28"/>
+          <w:szCs w:val="28"/>
+        </w:rPr>
+        <w:t>Chương trình đào tạo chi tiết</w:t>
+      </w:r>
+      <w:r>
+        <w:rPr>
+          <w:rFonts w:ascii="Times New Roman" w:hAnsi="Times New Roman" w:cs="Times New Roman"/>
+          <w:sz w:val="28"/>
+          <w:szCs w:val="28"/>
+        </w:rPr>
+        <w:t xml:space="preserve"> có </w:t>
+      </w:r>
+      <w:r>
+        <w:rPr>
+          <w:rFonts w:ascii="Times New Roman" w:hAnsi="Times New Roman" w:cs="Times New Roman"/>
+          <w:i/>
+          <w:iCs/>
+          <w:sz w:val="28"/>
+          <w:szCs w:val="28"/>
+        </w:rPr>
+        <w:t xml:space="preserve">mã chương trình chi tiết, </w:t>
+      </w:r>
+      <w:r>
+        <w:rPr>
+          <w:rFonts w:ascii="Times New Roman" w:hAnsi="Times New Roman" w:cs="Times New Roman"/>
+          <w:i/>
+          <w:iCs/>
+          <w:sz w:val="28"/>
+          <w:szCs w:val="28"/>
+        </w:rPr>
         <w:t>Số thứ tự, mã môn, tên môn, kỳ học của môn.</w:t>
       </w:r>
       <w:r>
@@ -531,6 +543,34 @@
           <w:szCs w:val="28"/>
         </w:rPr>
       </w:pPr>
+      <w:r>
+        <w:rPr>
+          <w:rFonts w:ascii="Times New Roman" w:hAnsi="Times New Roman" w:cs="Times New Roman"/>
+          <w:b/>
+          <w:bCs/>
+          <w:sz w:val="28"/>
+          <w:szCs w:val="28"/>
+        </w:rPr>
+        <w:t>Giới tính</w:t>
+      </w:r>
+      <w:r>
+        <w:rPr>
+          <w:rFonts w:ascii="Times New Roman" w:hAnsi="Times New Roman" w:cs="Times New Roman"/>
+          <w:sz w:val="28"/>
+          <w:szCs w:val="28"/>
+        </w:rPr>
+        <w:t xml:space="preserve"> mã giới tính, giới tính (ML: male, name; FM: female, nữ)</w:t>
+      </w:r>
+    </w:p>
+    <w:p>
+      <w:pPr>
+        <w:jc w:val="both"/>
+        <w:rPr>
+          <w:rFonts w:ascii="Times New Roman" w:hAnsi="Times New Roman" w:cs="Times New Roman"/>
+          <w:sz w:val="28"/>
+          <w:szCs w:val="28"/>
+        </w:rPr>
+      </w:pPr>
     </w:p>
     <w:p>
       <w:pPr>
@@ -595,6 +635,26 @@
         </w:rPr>
         <w:t>Ngành, chuyên ngành</w:t>
       </w:r>
+      <w:r>
+        <w:rPr>
+          <w:rFonts w:ascii="Times New Roman" w:hAnsi="Times New Roman" w:cs="Times New Roman"/>
+          <w:b/>
+          <w:bCs/>
+          <w:sz w:val="28"/>
+          <w:szCs w:val="28"/>
+        </w:rPr>
+        <w:t>, giới tính</w:t>
+      </w:r>
+      <w:r>
+        <w:rPr>
+          <w:rFonts w:ascii="Times New Roman" w:hAnsi="Times New Roman" w:cs="Times New Roman"/>
+          <w:b/>
+          <w:bCs/>
+          <w:sz w:val="28"/>
+          <w:szCs w:val="28"/>
+        </w:rPr>
+        <w:t>, tạo bảng</w:t>
+      </w:r>
     </w:p>
     <w:p>
       <w:pPr>
@@ -804,7 +864,6 @@
           <w:sz w:val="28"/>
           <w:szCs w:val="28"/>
         </w:rPr>
-        <w:lastRenderedPageBreak/>
         <w:t>Mỗi năm là một khóa học, mỗi khóa bao gồm 3 kỳ. Khóa học bao gồm thông tin những thông tin sau: m</w:t>
       </w:r>
       <w:r>
@@ -1066,6 +1125,10 @@
     </w:sectPr>
   </w:body>
 </w:document>
+</file>
+
+<file path=word/numbering.xml><?xml version="1.0" encoding="utf-8"?>
+<w:numbering xmlns:wpc="http://schemas.microsoft.com/office/word/2010/wordprocessingCanvas" xmlns:cx="http://schemas.microsoft.com/office/drawing/2014/chartex" xmlns:cx1="http://schemas.microsoft.com/office/drawing/2015/9/8/chartex" xmlns:cx2="http://schemas.microsoft.com/office/drawing/2015/10/21/chartex" xmlns:cx3="http://schemas.microsoft.com/office/drawing/2016/5/9/chartex" xmlns:cx4="http://schemas.microsoft.com/office/drawing/2016/5/10/chartex" xmlns:cx5="http://schemas.microsoft.com/office/drawing/2016/5/11/chartex" xmlns:cx6="http://schemas.microsoft.com/office/drawing/2016/5/12/chartex" xmlns:cx7="http://schemas.microsoft.com/office/drawing/2016/5/13/chartex" xmlns:cx8="http://schemas.microsoft.com/office/drawing/2016/5/14/chartex" xmlns:mc="http://schemas.openxmlformats.org/markup-compatibility/2006" xmlns:aink="http://schemas.microsoft.com/office/drawing/2016/ink" xmlns:am3d="http://schemas.microsoft.com/office/drawing/2017/model3d" xmlns:o="urn:schemas-microsoft-com:office:office" xmlns:oel="http://schemas.microsoft.com/office/2019/extlst" xmlns:r="http://schemas.openxmlformats.org/officeDocument/2006/relationships" xmlns:m="http://schemas.openxmlformats.org/officeDocument/2006/math" xmlns:v="urn:schemas-microsoft-com:vml" xmlns:wp14="http://schemas.microsoft.com/office/word/2010/wordprocessingDrawing" xmlns:wp="http://schemas.openxmlformats.org/drawingml/2006/wordprocessingDrawing" xmlns:w10="urn:schemas-microsoft-com:office:word" xmlns:w="http://schemas.openxmlformats.org/wordprocessingml/2006/main" xmlns:w14="http://schemas.microsoft.com/office/word/2010/wordml" xmlns:w15="http://schemas.microsoft.com/office/word/2012/wordml" xmlns:w16cex="http://schemas.microsoft.com/office/word/2018/wordml/cex" xmlns:w16cid="http://schemas.microsoft.com/office/word/2016/wordml/cid" xmlns:w16="http://schemas.microsoft.com/office/word/2018/wordml" xmlns:w16sdtdh="http://schemas.microsoft.com/office/word/2020/wordml/sdtdatahash" xmlns:w16se="http://schemas.microsoft.com/office/word/2015/wordml/symex" xmlns:wpg="http://schemas.microsoft.com/office/word/2010/wordprocessingGroup" xmlns:wpi="http://schemas.microsoft.com/office/word/2010/wordprocessingInk" xmlns:wne="http://schemas.microsoft.com/office/word/2006/wordml" xmlns:wps="http://schemas.microsoft.com/office/word/2010/wordprocessingShape" mc:Ignorable="w14 w15 w16se w16cid w16 w16cex w16sdtdh wp14"/>
 </file>
 
 <file path=word/styles.xml><?xml version="1.0" encoding="utf-8"?>

</xml_diff>

<commit_message>
modified query in sql
</commit_message>
<xml_diff>
--- a/Analyze student management system.docx
+++ b/Analyze student management system.docx
@@ -834,272 +834,6 @@
     </w:p>
     <w:p>
       <w:pPr>
-        <w:rPr>
-          <w:rFonts w:ascii="Times New Roman" w:hAnsi="Times New Roman" w:cs="Times New Roman"/>
-          <w:sz w:val="28"/>
-          <w:szCs w:val="28"/>
-        </w:rPr>
-      </w:pPr>
-      <w:r>
-        <w:rPr>
-          <w:rFonts w:ascii="Times New Roman" w:hAnsi="Times New Roman" w:cs="Times New Roman"/>
-          <w:sz w:val="28"/>
-          <w:szCs w:val="28"/>
-        </w:rPr>
-        <w:br w:type="page"/>
-      </w:r>
-    </w:p>
-    <w:p>
-      <w:pPr>
-        <w:jc w:val="both"/>
-        <w:rPr>
-          <w:rFonts w:ascii="Times New Roman" w:hAnsi="Times New Roman" w:cs="Times New Roman"/>
-          <w:sz w:val="28"/>
-          <w:szCs w:val="28"/>
-        </w:rPr>
-      </w:pPr>
-      <w:r>
-        <w:rPr>
-          <w:rFonts w:ascii="Times New Roman" w:hAnsi="Times New Roman" w:cs="Times New Roman"/>
-          <w:sz w:val="28"/>
-          <w:szCs w:val="28"/>
-        </w:rPr>
-        <w:t>Mỗi năm là một khóa học, mỗi khóa bao gồm 3 kỳ. Khóa học bao gồm thông tin những thông tin sau: m</w:t>
-      </w:r>
-      <w:r>
-        <w:rPr>
-          <w:rFonts w:ascii="Times New Roman" w:hAnsi="Times New Roman" w:cs="Times New Roman"/>
-          <w:sz w:val="28"/>
-          <w:szCs w:val="28"/>
-        </w:rPr>
-        <w:t>ã</w:t>
-      </w:r>
-      <w:r>
-        <w:rPr>
-          <w:rFonts w:ascii="Times New Roman" w:hAnsi="Times New Roman" w:cs="Times New Roman"/>
-          <w:sz w:val="28"/>
-          <w:szCs w:val="28"/>
-        </w:rPr>
-        <w:t xml:space="preserve"> khóa học, niên khóa. Kỳ học bao gồm những thông tin như sau: mã kỳ học, Kỳ học</w:t>
-      </w:r>
-      <w:r>
-        <w:rPr>
-          <w:rFonts w:ascii="Times New Roman" w:hAnsi="Times New Roman" w:cs="Times New Roman"/>
-          <w:sz w:val="28"/>
-          <w:szCs w:val="28"/>
-        </w:rPr>
-        <w:t>, mã khóa học</w:t>
-      </w:r>
-      <w:r>
-        <w:rPr>
-          <w:rFonts w:ascii="Times New Roman" w:hAnsi="Times New Roman" w:cs="Times New Roman"/>
-          <w:sz w:val="28"/>
-          <w:szCs w:val="28"/>
-        </w:rPr>
-        <w:t>.</w:t>
-      </w:r>
-    </w:p>
-    <w:p>
-      <w:pPr>
-        <w:jc w:val="both"/>
-        <w:rPr>
-          <w:rFonts w:ascii="Times New Roman" w:hAnsi="Times New Roman" w:cs="Times New Roman"/>
-          <w:sz w:val="28"/>
-          <w:szCs w:val="28"/>
-        </w:rPr>
-      </w:pPr>
-      <w:r>
-        <w:rPr>
-          <w:rFonts w:ascii="Times New Roman" w:hAnsi="Times New Roman" w:cs="Times New Roman"/>
-          <w:sz w:val="28"/>
-          <w:szCs w:val="28"/>
-        </w:rPr>
-        <w:t>Mỗi kỳ học, sinh viên phải học tối thiểu 5 môn học chuyên ngành. Nếu sinh viên chưa vào chuyên ngành phải học tối thiểu 1 môn học. Thông tin môn học phải bao gồm những thông tin như sau: mã môn học, tên môn học, điều kiện tiên quyết của môn học, mô tả về môn học</w:t>
-      </w:r>
-      <w:r>
-        <w:rPr>
-          <w:rFonts w:ascii="Times New Roman" w:hAnsi="Times New Roman" w:cs="Times New Roman"/>
-          <w:sz w:val="28"/>
-          <w:szCs w:val="28"/>
-        </w:rPr>
-        <w:t>.</w:t>
-      </w:r>
-    </w:p>
-    <w:p>
-      <w:pPr>
-        <w:jc w:val="both"/>
-        <w:rPr>
-          <w:rFonts w:ascii="Times New Roman" w:hAnsi="Times New Roman" w:cs="Times New Roman"/>
-          <w:sz w:val="28"/>
-          <w:szCs w:val="28"/>
-        </w:rPr>
-      </w:pPr>
-      <w:r>
-        <w:rPr>
-          <w:rFonts w:ascii="Times New Roman" w:hAnsi="Times New Roman" w:cs="Times New Roman"/>
-          <w:sz w:val="28"/>
-          <w:szCs w:val="28"/>
-        </w:rPr>
-        <w:t>Mỗi sinh viên phải bao gồm những thông tin sau: mã số sinh viên, họ và tên sinh viên,</w:t>
-      </w:r>
-      <w:r>
-        <w:rPr>
-          <w:rFonts w:ascii="Times New Roman" w:hAnsi="Times New Roman" w:cs="Times New Roman"/>
-          <w:sz w:val="28"/>
-          <w:szCs w:val="28"/>
-        </w:rPr>
-        <w:t xml:space="preserve"> mã</w:t>
-      </w:r>
-      <w:r>
-        <w:rPr>
-          <w:rFonts w:ascii="Times New Roman" w:hAnsi="Times New Roman" w:cs="Times New Roman"/>
-          <w:sz w:val="28"/>
-          <w:szCs w:val="28"/>
-        </w:rPr>
-        <w:t xml:space="preserve"> lớp học, </w:t>
-      </w:r>
-      <w:r>
-        <w:rPr>
-          <w:rFonts w:ascii="Times New Roman" w:hAnsi="Times New Roman" w:cs="Times New Roman"/>
-          <w:sz w:val="28"/>
-          <w:szCs w:val="28"/>
-        </w:rPr>
-        <w:t xml:space="preserve">mã </w:t>
-      </w:r>
-      <w:r>
-        <w:rPr>
-          <w:rFonts w:ascii="Times New Roman" w:hAnsi="Times New Roman" w:cs="Times New Roman"/>
-          <w:sz w:val="28"/>
-          <w:szCs w:val="28"/>
-        </w:rPr>
-        <w:t>chuyên ngành học</w:t>
-      </w:r>
-      <w:r>
-        <w:rPr>
-          <w:rFonts w:ascii="Times New Roman" w:hAnsi="Times New Roman" w:cs="Times New Roman"/>
-          <w:sz w:val="28"/>
-          <w:szCs w:val="28"/>
-        </w:rPr>
-        <w:t>, mã đào tạo</w:t>
-      </w:r>
-      <w:r>
-        <w:rPr>
-          <w:rFonts w:ascii="Times New Roman" w:hAnsi="Times New Roman" w:cs="Times New Roman"/>
-          <w:sz w:val="28"/>
-          <w:szCs w:val="28"/>
-        </w:rPr>
-        <w:t>.</w:t>
-      </w:r>
-      <w:r>
-        <w:rPr>
-          <w:rFonts w:ascii="Times New Roman" w:hAnsi="Times New Roman" w:cs="Times New Roman"/>
-          <w:sz w:val="28"/>
-          <w:szCs w:val="28"/>
-        </w:rPr>
-        <w:t xml:space="preserve"> </w:t>
-      </w:r>
-      <w:r>
-        <w:rPr>
-          <w:rFonts w:ascii="Times New Roman" w:hAnsi="Times New Roman" w:cs="Times New Roman"/>
-          <w:sz w:val="28"/>
-          <w:szCs w:val="28"/>
-        </w:rPr>
-        <w:t xml:space="preserve">Mỗi lớp bao gồm 30 sinh viên và </w:t>
-      </w:r>
-      <w:r>
-        <w:rPr>
-          <w:rFonts w:ascii="Times New Roman" w:hAnsi="Times New Roman" w:cs="Times New Roman"/>
-          <w:sz w:val="28"/>
-          <w:szCs w:val="28"/>
-        </w:rPr>
-        <w:t xml:space="preserve">bao gồm những thông tin như sau: mã </w:t>
-      </w:r>
-      <w:r>
-        <w:rPr>
-          <w:rFonts w:ascii="Times New Roman" w:hAnsi="Times New Roman" w:cs="Times New Roman"/>
-          <w:sz w:val="28"/>
-          <w:szCs w:val="28"/>
-        </w:rPr>
-        <w:t>kỳ</w:t>
-      </w:r>
-      <w:r>
-        <w:rPr>
-          <w:rFonts w:ascii="Times New Roman" w:hAnsi="Times New Roman" w:cs="Times New Roman"/>
-          <w:sz w:val="28"/>
-          <w:szCs w:val="28"/>
-        </w:rPr>
-        <w:t>, tên lớp, mã niên khóa.</w:t>
-      </w:r>
-      <w:r>
-        <w:rPr>
-          <w:rFonts w:ascii="Times New Roman" w:hAnsi="Times New Roman" w:cs="Times New Roman"/>
-          <w:sz w:val="28"/>
-          <w:szCs w:val="28"/>
-        </w:rPr>
-        <w:t xml:space="preserve"> </w:t>
-      </w:r>
-    </w:p>
-    <w:p>
-      <w:pPr>
-        <w:jc w:val="both"/>
-        <w:rPr>
-          <w:rFonts w:ascii="Times New Roman" w:hAnsi="Times New Roman" w:cs="Times New Roman"/>
-          <w:sz w:val="28"/>
-          <w:szCs w:val="28"/>
-        </w:rPr>
-      </w:pPr>
-      <w:r>
-        <w:rPr>
-          <w:rFonts w:ascii="Times New Roman" w:hAnsi="Times New Roman" w:cs="Times New Roman"/>
-          <w:sz w:val="28"/>
-          <w:szCs w:val="28"/>
-        </w:rPr>
-        <w:t>Mỗi niên khóa trường lại cập nhật và bổ sung chương trình đào tạo, ngành học, và chuyên ngành học. Thông tin ngành học bao gồm mã ngành học, tên ngành. Chuyên ngành bao gồm mã chuyên ngành, mã ngành học, tên chuyên ngành</w:t>
-      </w:r>
-      <w:r>
-        <w:rPr>
-          <w:rFonts w:ascii="Times New Roman" w:hAnsi="Times New Roman" w:cs="Times New Roman"/>
-          <w:sz w:val="28"/>
-          <w:szCs w:val="28"/>
-        </w:rPr>
-        <w:t>. Chương trình đào tạo bao gồm những thông tin như sau: mã đào tạo, tên chương trình đào tạo,  môn đào tạo</w:t>
-      </w:r>
-      <w:r>
-        <w:rPr>
-          <w:rFonts w:ascii="Times New Roman" w:hAnsi="Times New Roman" w:cs="Times New Roman"/>
-          <w:sz w:val="28"/>
-          <w:szCs w:val="28"/>
-        </w:rPr>
-        <w:t>, kỳ đào tạo</w:t>
-      </w:r>
-      <w:r>
-        <w:rPr>
-          <w:rFonts w:ascii="Times New Roman" w:hAnsi="Times New Roman" w:cs="Times New Roman"/>
-          <w:sz w:val="28"/>
-          <w:szCs w:val="28"/>
-        </w:rPr>
-        <w:t>.</w:t>
-      </w:r>
-      <w:r>
-        <w:rPr>
-          <w:rFonts w:ascii="Times New Roman" w:hAnsi="Times New Roman" w:cs="Times New Roman"/>
-          <w:sz w:val="28"/>
-          <w:szCs w:val="28"/>
-        </w:rPr>
-        <w:t xml:space="preserve"> Mỗi sinh viên sẽ có 5 môn học tự chọn trong chương trình đào tạo</w:t>
-      </w:r>
-      <w:r>
-        <w:rPr>
-          <w:rFonts w:ascii="Times New Roman" w:hAnsi="Times New Roman" w:cs="Times New Roman"/>
-          <w:sz w:val="28"/>
-          <w:szCs w:val="28"/>
-        </w:rPr>
-        <w:t>.</w:t>
-      </w:r>
-    </w:p>
-    <w:p>
-      <w:pPr>
-        <w:jc w:val="both"/>
         <w:rPr>
           <w:rFonts w:ascii="Times New Roman" w:hAnsi="Times New Roman" w:cs="Times New Roman"/>
           <w:sz w:val="28"/>

</xml_diff>

<commit_message>
update query in student management database
</commit_message>
<xml_diff>
--- a/Analyze student management system.docx
+++ b/Analyze student management system.docx
@@ -6,16 +6,16 @@
       <w:pPr>
         <w:jc w:val="center"/>
         <w:rPr>
-          <w:rFonts w:ascii="Arial" w:hAnsi="Arial" w:cs="Arial"/>
-          <w:b/>
-          <w:bCs/>
-          <w:sz w:val="28"/>
-          <w:szCs w:val="28"/>
-        </w:rPr>
-      </w:pPr>
-      <w:r>
-        <w:rPr>
-          <w:rFonts w:ascii="Arial" w:hAnsi="Arial" w:cs="Arial"/>
+          <w:rFonts w:ascii="Times New Roman" w:hAnsi="Times New Roman" w:cs="Times New Roman"/>
+          <w:b/>
+          <w:bCs/>
+          <w:sz w:val="28"/>
+          <w:szCs w:val="28"/>
+        </w:rPr>
+      </w:pPr>
+      <w:r>
+        <w:rPr>
+          <w:rFonts w:ascii="Times New Roman" w:hAnsi="Times New Roman" w:cs="Times New Roman"/>
           <w:b/>
           <w:bCs/>
           <w:sz w:val="28"/>
@@ -46,6 +46,16 @@
       <w:r>
         <w:rPr>
           <w:rFonts w:ascii="Times New Roman" w:hAnsi="Times New Roman" w:cs="Times New Roman"/>
+          <w:b/>
+          <w:bCs/>
+          <w:sz w:val="28"/>
+          <w:szCs w:val="28"/>
+        </w:rPr>
+        <w:t xml:space="preserve"> (Student)</w:t>
+      </w:r>
+      <w:r>
+        <w:rPr>
+          <w:rFonts w:ascii="Times New Roman" w:hAnsi="Times New Roman" w:cs="Times New Roman"/>
           <w:sz w:val="28"/>
           <w:szCs w:val="28"/>
         </w:rPr>
@@ -139,14 +149,6 @@
           <w:sz w:val="28"/>
           <w:szCs w:val="28"/>
         </w:rPr>
-        <w:t xml:space="preserve"> chi tiết</w:t>
-      </w:r>
-      <w:r>
-        <w:rPr>
-          <w:rFonts w:ascii="Times New Roman" w:hAnsi="Times New Roman" w:cs="Times New Roman"/>
-          <w:sz w:val="28"/>
-          <w:szCs w:val="28"/>
-        </w:rPr>
         <w:t>.</w:t>
       </w:r>
     </w:p>
@@ -227,6 +229,16 @@
         </w:rPr>
         <w:t>.</w:t>
       </w:r>
+      <w:r>
+        <w:rPr>
+          <w:rFonts w:ascii="Times New Roman" w:hAnsi="Times New Roman" w:cs="Times New Roman"/>
+          <w:i/>
+          <w:iCs/>
+          <w:sz w:val="28"/>
+          <w:szCs w:val="28"/>
+        </w:rPr>
+        <w:t xml:space="preserve"> (DBI202)</w:t>
+      </w:r>
     </w:p>
     <w:p>
       <w:pPr>
@@ -250,6 +262,36 @@
       <w:r>
         <w:rPr>
           <w:rFonts w:ascii="Times New Roman" w:hAnsi="Times New Roman" w:cs="Times New Roman"/>
+          <w:b/>
+          <w:bCs/>
+          <w:sz w:val="28"/>
+          <w:szCs w:val="28"/>
+        </w:rPr>
+        <w:t xml:space="preserve"> (</w:t>
+      </w:r>
+      <w:r>
+        <w:rPr>
+          <w:rFonts w:ascii="Times New Roman" w:hAnsi="Times New Roman" w:cs="Times New Roman"/>
+          <w:color w:val="000000"/>
+          <w:kern w:val="0"/>
+          <w:sz w:val="28"/>
+          <w:szCs w:val="28"/>
+        </w:rPr>
+        <w:t>Major</w:t>
+      </w:r>
+      <w:r>
+        <w:rPr>
+          <w:rFonts w:ascii="Times New Roman" w:hAnsi="Times New Roman" w:cs="Times New Roman"/>
+          <w:b/>
+          <w:bCs/>
+          <w:sz w:val="28"/>
+          <w:szCs w:val="28"/>
+        </w:rPr>
+        <w:t>)</w:t>
+      </w:r>
+      <w:r>
+        <w:rPr>
+          <w:rFonts w:ascii="Times New Roman" w:hAnsi="Times New Roman" w:cs="Times New Roman"/>
           <w:sz w:val="28"/>
           <w:szCs w:val="28"/>
         </w:rPr>
@@ -309,6 +351,156 @@
           <w:sz w:val="28"/>
           <w:szCs w:val="28"/>
         </w:rPr>
+        <w:t xml:space="preserve"> </w:t>
+      </w:r>
+      <w:r>
+        <w:rPr>
+          <w:rFonts w:ascii="Times New Roman" w:hAnsi="Times New Roman" w:cs="Times New Roman"/>
+          <w:sz w:val="28"/>
+          <w:szCs w:val="28"/>
+        </w:rPr>
+        <w:t>(</w:t>
+      </w:r>
+      <w:r>
+        <w:rPr>
+          <w:rFonts w:ascii="Times New Roman" w:hAnsi="Times New Roman" w:cs="Times New Roman"/>
+          <w:color w:val="000000"/>
+          <w:kern w:val="0"/>
+          <w:sz w:val="28"/>
+          <w:szCs w:val="28"/>
+        </w:rPr>
+        <w:t>Specialization</w:t>
+      </w:r>
+      <w:r>
+        <w:rPr>
+          <w:rFonts w:ascii="Times New Roman" w:hAnsi="Times New Roman" w:cs="Times New Roman"/>
+          <w:sz w:val="28"/>
+          <w:szCs w:val="28"/>
+        </w:rPr>
+        <w:t xml:space="preserve">) </w:t>
+      </w:r>
+      <w:r>
+        <w:rPr>
+          <w:rFonts w:ascii="Times New Roman" w:hAnsi="Times New Roman" w:cs="Times New Roman"/>
+          <w:sz w:val="28"/>
+          <w:szCs w:val="28"/>
+        </w:rPr>
+        <w:t xml:space="preserve">có </w:t>
+      </w:r>
+      <w:r>
+        <w:rPr>
+          <w:rFonts w:ascii="Times New Roman" w:hAnsi="Times New Roman" w:cs="Times New Roman"/>
+          <w:i/>
+          <w:iCs/>
+          <w:sz w:val="28"/>
+          <w:szCs w:val="28"/>
+        </w:rPr>
+        <w:t>mã chuyên ngành</w:t>
+      </w:r>
+      <w:r>
+        <w:rPr>
+          <w:rFonts w:ascii="Times New Roman" w:hAnsi="Times New Roman" w:cs="Times New Roman"/>
+          <w:sz w:val="28"/>
+          <w:szCs w:val="28"/>
+        </w:rPr>
+        <w:t xml:space="preserve">, </w:t>
+      </w:r>
+      <w:r>
+        <w:rPr>
+          <w:rFonts w:ascii="Times New Roman" w:hAnsi="Times New Roman" w:cs="Times New Roman"/>
+          <w:i/>
+          <w:iCs/>
+          <w:sz w:val="28"/>
+          <w:szCs w:val="28"/>
+        </w:rPr>
+        <w:t xml:space="preserve">tên chuyên ngành, </w:t>
+      </w:r>
+      <w:r>
+        <w:rPr>
+          <w:rFonts w:ascii="Times New Roman" w:hAnsi="Times New Roman" w:cs="Times New Roman"/>
+          <w:i/>
+          <w:iCs/>
+          <w:sz w:val="28"/>
+          <w:szCs w:val="28"/>
+        </w:rPr>
+        <w:t>mã ngành</w:t>
+      </w:r>
+      <w:r>
+        <w:rPr>
+          <w:rFonts w:ascii="Times New Roman" w:hAnsi="Times New Roman" w:cs="Times New Roman"/>
+          <w:i/>
+          <w:iCs/>
+          <w:sz w:val="28"/>
+          <w:szCs w:val="28"/>
+        </w:rPr>
+        <w:t>.</w:t>
+      </w:r>
+    </w:p>
+    <w:p>
+      <w:pPr>
+        <w:jc w:val="both"/>
+        <w:rPr>
+          <w:rFonts w:ascii="Times New Roman" w:hAnsi="Times New Roman" w:cs="Times New Roman"/>
+          <w:sz w:val="28"/>
+          <w:szCs w:val="28"/>
+        </w:rPr>
+      </w:pPr>
+      <w:r>
+        <w:rPr>
+          <w:rFonts w:ascii="Times New Roman" w:hAnsi="Times New Roman" w:cs="Times New Roman"/>
+          <w:b/>
+          <w:bCs/>
+          <w:sz w:val="28"/>
+          <w:szCs w:val="28"/>
+        </w:rPr>
+        <w:t>C</w:t>
+      </w:r>
+      <w:r>
+        <w:rPr>
+          <w:rFonts w:ascii="Times New Roman" w:hAnsi="Times New Roman" w:cs="Times New Roman"/>
+          <w:b/>
+          <w:bCs/>
+          <w:sz w:val="28"/>
+          <w:szCs w:val="28"/>
+        </w:rPr>
+        <w:t>hương trình đào tạo</w:t>
+      </w:r>
+      <w:r>
+        <w:rPr>
+          <w:rFonts w:ascii="Times New Roman" w:hAnsi="Times New Roman" w:cs="Times New Roman"/>
+          <w:b/>
+          <w:bCs/>
+          <w:sz w:val="28"/>
+          <w:szCs w:val="28"/>
+        </w:rPr>
+        <w:t xml:space="preserve"> (</w:t>
+      </w:r>
+      <w:r>
+        <w:rPr>
+          <w:rFonts w:ascii="Times New Roman" w:hAnsi="Times New Roman" w:cs="Times New Roman"/>
+          <w:color w:val="000000"/>
+          <w:kern w:val="0"/>
+          <w:sz w:val="28"/>
+          <w:szCs w:val="28"/>
+        </w:rPr>
+        <w:t>Curriculum</w:t>
+      </w:r>
+      <w:r>
+        <w:rPr>
+          <w:rFonts w:ascii="Times New Roman" w:hAnsi="Times New Roman" w:cs="Times New Roman"/>
+          <w:color w:val="000000"/>
+          <w:kern w:val="0"/>
+          <w:sz w:val="28"/>
+          <w:szCs w:val="28"/>
+        </w:rPr>
+        <w:t>)</w:t>
+      </w:r>
+      <w:r>
+        <w:rPr>
+          <w:rFonts w:ascii="Times New Roman" w:hAnsi="Times New Roman" w:cs="Times New Roman"/>
+          <w:sz w:val="28"/>
+          <w:szCs w:val="28"/>
+        </w:rPr>
         <w:t xml:space="preserve"> có </w:t>
       </w:r>
       <w:r>
@@ -319,45 +511,25 @@
           <w:sz w:val="28"/>
           <w:szCs w:val="28"/>
         </w:rPr>
-        <w:t>mã chuyên ngành</w:t>
-      </w:r>
-      <w:r>
-        <w:rPr>
-          <w:rFonts w:ascii="Times New Roman" w:hAnsi="Times New Roman" w:cs="Times New Roman"/>
-          <w:sz w:val="28"/>
-          <w:szCs w:val="28"/>
-        </w:rPr>
-        <w:t xml:space="preserve">, </w:t>
-      </w:r>
-      <w:r>
-        <w:rPr>
-          <w:rFonts w:ascii="Times New Roman" w:hAnsi="Times New Roman" w:cs="Times New Roman"/>
-          <w:i/>
-          <w:iCs/>
-          <w:sz w:val="28"/>
-          <w:szCs w:val="28"/>
-        </w:rPr>
-        <w:t>tên chuyên ngành, mô tả chuyên ngành</w:t>
-      </w:r>
-      <w:r>
-        <w:rPr>
-          <w:rFonts w:ascii="Times New Roman" w:hAnsi="Times New Roman" w:cs="Times New Roman"/>
-          <w:i/>
-          <w:iCs/>
-          <w:sz w:val="28"/>
-          <w:szCs w:val="28"/>
-        </w:rPr>
-        <w:t>, mã ngành</w:t>
-      </w:r>
-      <w:r>
-        <w:rPr>
-          <w:rFonts w:ascii="Times New Roman" w:hAnsi="Times New Roman" w:cs="Times New Roman"/>
-          <w:i/>
-          <w:iCs/>
-          <w:sz w:val="28"/>
-          <w:szCs w:val="28"/>
-        </w:rPr>
-        <w:t>.</w:t>
+        <w:t>mã chương trình, tên chương trình, mô tả về chương trình.</w:t>
+      </w:r>
+      <w:r>
+        <w:rPr>
+          <w:rFonts w:ascii="Times New Roman" w:hAnsi="Times New Roman" w:cs="Times New Roman"/>
+          <w:i/>
+          <w:iCs/>
+          <w:sz w:val="28"/>
+          <w:szCs w:val="28"/>
+        </w:rPr>
+        <w:t xml:space="preserve"> </w:t>
+      </w:r>
+      <w:r>
+        <w:rPr>
+          <w:rFonts w:ascii="Times New Roman" w:hAnsi="Times New Roman" w:cs="Times New Roman"/>
+          <w:sz w:val="28"/>
+          <w:szCs w:val="28"/>
+        </w:rPr>
+        <w:t>(BIT_SE_18B)</w:t>
       </w:r>
     </w:p>
     <w:p>
@@ -365,6 +537,8 @@
         <w:jc w:val="both"/>
         <w:rPr>
           <w:rFonts w:ascii="Times New Roman" w:hAnsi="Times New Roman" w:cs="Times New Roman"/>
+          <w:i/>
+          <w:iCs/>
           <w:sz w:val="28"/>
           <w:szCs w:val="28"/>
         </w:rPr>
@@ -387,7 +561,17 @@
           <w:sz w:val="28"/>
           <w:szCs w:val="28"/>
         </w:rPr>
-        <w:t>hương trình đào tạo</w:t>
+        <w:t>ơ sở đào tạo</w:t>
+      </w:r>
+      <w:r>
+        <w:rPr>
+          <w:rFonts w:ascii="Times New Roman" w:hAnsi="Times New Roman" w:cs="Times New Roman"/>
+          <w:b/>
+          <w:bCs/>
+          <w:sz w:val="28"/>
+          <w:szCs w:val="28"/>
+        </w:rPr>
+        <w:t xml:space="preserve"> (Campus)</w:t>
       </w:r>
       <w:r>
         <w:rPr>
@@ -405,7 +589,27 @@
           <w:sz w:val="28"/>
           <w:szCs w:val="28"/>
         </w:rPr>
-        <w:t>mã chương trình, tên chương trình, mô tả về chương trình.</w:t>
+        <w:t>mã cơ sở, tên cơ sở</w:t>
+      </w:r>
+      <w:r>
+        <w:rPr>
+          <w:rFonts w:ascii="Times New Roman" w:hAnsi="Times New Roman" w:cs="Times New Roman"/>
+          <w:i/>
+          <w:iCs/>
+          <w:sz w:val="28"/>
+          <w:szCs w:val="28"/>
+        </w:rPr>
+        <w:t>, địa chỉ cơ sở</w:t>
+      </w:r>
+      <w:r>
+        <w:rPr>
+          <w:rFonts w:ascii="Times New Roman" w:hAnsi="Times New Roman" w:cs="Times New Roman"/>
+          <w:i/>
+          <w:iCs/>
+          <w:sz w:val="28"/>
+          <w:szCs w:val="28"/>
+        </w:rPr>
+        <w:t>, email, hotline</w:t>
       </w:r>
     </w:p>
     <w:p>
@@ -413,31 +617,49 @@
         <w:jc w:val="both"/>
         <w:rPr>
           <w:rFonts w:ascii="Times New Roman" w:hAnsi="Times New Roman" w:cs="Times New Roman"/>
-          <w:i/>
-          <w:iCs/>
-          <w:sz w:val="28"/>
-          <w:szCs w:val="28"/>
-        </w:rPr>
-      </w:pPr>
-      <w:r>
-        <w:rPr>
-          <w:rFonts w:ascii="Times New Roman" w:hAnsi="Times New Roman" w:cs="Times New Roman"/>
-          <w:b/>
-          <w:bCs/>
-          <w:sz w:val="28"/>
-          <w:szCs w:val="28"/>
-        </w:rPr>
-        <w:t>C</w:t>
-      </w:r>
-      <w:r>
-        <w:rPr>
-          <w:rFonts w:ascii="Times New Roman" w:hAnsi="Times New Roman" w:cs="Times New Roman"/>
-          <w:b/>
-          <w:bCs/>
-          <w:sz w:val="28"/>
-          <w:szCs w:val="28"/>
-        </w:rPr>
-        <w:t>ơ sở đào tạo</w:t>
+          <w:sz w:val="28"/>
+          <w:szCs w:val="28"/>
+        </w:rPr>
+      </w:pPr>
+      <w:r>
+        <w:rPr>
+          <w:rFonts w:ascii="Times New Roman" w:hAnsi="Times New Roman" w:cs="Times New Roman"/>
+          <w:b/>
+          <w:bCs/>
+          <w:sz w:val="28"/>
+          <w:szCs w:val="28"/>
+        </w:rPr>
+        <w:t>Chương trình đào tạo chi tiết</w:t>
+      </w:r>
+      <w:r>
+        <w:rPr>
+          <w:rFonts w:ascii="Times New Roman" w:hAnsi="Times New Roman" w:cs="Times New Roman"/>
+          <w:b/>
+          <w:bCs/>
+          <w:sz w:val="28"/>
+          <w:szCs w:val="28"/>
+        </w:rPr>
+        <w:t xml:space="preserve"> (</w:t>
+      </w:r>
+      <w:r>
+        <w:rPr>
+          <w:rFonts w:ascii="Times New Roman" w:hAnsi="Times New Roman" w:cs="Times New Roman"/>
+          <w:color w:val="000000"/>
+          <w:kern w:val="0"/>
+          <w:sz w:val="28"/>
+          <w:szCs w:val="28"/>
+        </w:rPr>
+        <w:t>CurriculumDetail</w:t>
+      </w:r>
+      <w:r>
+        <w:rPr>
+          <w:rFonts w:ascii="Times New Roman" w:hAnsi="Times New Roman" w:cs="Times New Roman"/>
+          <w:b/>
+          <w:bCs/>
+          <w:sz w:val="28"/>
+          <w:szCs w:val="28"/>
+        </w:rPr>
+        <w:t>)</w:t>
       </w:r>
       <w:r>
         <w:rPr>
@@ -455,27 +677,37 @@
           <w:sz w:val="28"/>
           <w:szCs w:val="28"/>
         </w:rPr>
-        <w:t>mã cơ sở, tên cơ sở</w:t>
-      </w:r>
-      <w:r>
-        <w:rPr>
-          <w:rFonts w:ascii="Times New Roman" w:hAnsi="Times New Roman" w:cs="Times New Roman"/>
-          <w:i/>
-          <w:iCs/>
-          <w:sz w:val="28"/>
-          <w:szCs w:val="28"/>
-        </w:rPr>
-        <w:t>, địa chỉ cơ sở</w:t>
-      </w:r>
-      <w:r>
-        <w:rPr>
-          <w:rFonts w:ascii="Times New Roman" w:hAnsi="Times New Roman" w:cs="Times New Roman"/>
-          <w:i/>
-          <w:iCs/>
-          <w:sz w:val="28"/>
-          <w:szCs w:val="28"/>
-        </w:rPr>
-        <w:t>, email, hotline</w:t>
+        <w:t>mã chương trình chi tiết,</w:t>
+      </w:r>
+      <w:r>
+        <w:rPr>
+          <w:rFonts w:ascii="Times New Roman" w:hAnsi="Times New Roman" w:cs="Times New Roman"/>
+          <w:i/>
+          <w:iCs/>
+          <w:sz w:val="28"/>
+          <w:szCs w:val="28"/>
+        </w:rPr>
+        <w:t xml:space="preserve"> mã chương trình,</w:t>
+      </w:r>
+      <w:r>
+        <w:rPr>
+          <w:rFonts w:ascii="Times New Roman" w:hAnsi="Times New Roman" w:cs="Times New Roman"/>
+          <w:i/>
+          <w:iCs/>
+          <w:sz w:val="28"/>
+          <w:szCs w:val="28"/>
+        </w:rPr>
+        <w:t xml:space="preserve"> </w:t>
+      </w:r>
+      <w:r>
+        <w:rPr>
+          <w:rFonts w:ascii="Times New Roman" w:hAnsi="Times New Roman" w:cs="Times New Roman"/>
+          <w:i/>
+          <w:iCs/>
+          <w:sz w:val="28"/>
+          <w:szCs w:val="28"/>
+        </w:rPr>
+        <w:t>mã môn, tên môn, kỳ học của môn.</w:t>
       </w:r>
     </w:p>
     <w:p>
@@ -495,63 +727,17 @@
           <w:sz w:val="28"/>
           <w:szCs w:val="28"/>
         </w:rPr>
-        <w:t>Chương trình đào tạo chi tiết</w:t>
-      </w:r>
-      <w:r>
-        <w:rPr>
-          <w:rFonts w:ascii="Times New Roman" w:hAnsi="Times New Roman" w:cs="Times New Roman"/>
-          <w:sz w:val="28"/>
-          <w:szCs w:val="28"/>
-        </w:rPr>
-        <w:t xml:space="preserve"> có </w:t>
-      </w:r>
-      <w:r>
-        <w:rPr>
-          <w:rFonts w:ascii="Times New Roman" w:hAnsi="Times New Roman" w:cs="Times New Roman"/>
-          <w:i/>
-          <w:iCs/>
-          <w:sz w:val="28"/>
-          <w:szCs w:val="28"/>
-        </w:rPr>
-        <w:t xml:space="preserve">mã chương trình chi tiết, </w:t>
-      </w:r>
-      <w:r>
-        <w:rPr>
-          <w:rFonts w:ascii="Times New Roman" w:hAnsi="Times New Roman" w:cs="Times New Roman"/>
-          <w:i/>
-          <w:iCs/>
-          <w:sz w:val="28"/>
-          <w:szCs w:val="28"/>
-        </w:rPr>
-        <w:t>Số thứ tự, mã môn, tên môn, kỳ học của môn.</w:t>
-      </w:r>
-      <w:r>
-        <w:rPr>
-          <w:rFonts w:ascii="Times New Roman" w:hAnsi="Times New Roman" w:cs="Times New Roman"/>
-          <w:sz w:val="28"/>
-          <w:szCs w:val="28"/>
-        </w:rPr>
-        <w:t xml:space="preserve"> </w:t>
-      </w:r>
-    </w:p>
-    <w:p>
-      <w:pPr>
-        <w:jc w:val="both"/>
-        <w:rPr>
-          <w:rFonts w:ascii="Times New Roman" w:hAnsi="Times New Roman" w:cs="Times New Roman"/>
-          <w:sz w:val="28"/>
-          <w:szCs w:val="28"/>
-        </w:rPr>
-      </w:pPr>
-      <w:r>
-        <w:rPr>
-          <w:rFonts w:ascii="Times New Roman" w:hAnsi="Times New Roman" w:cs="Times New Roman"/>
-          <w:b/>
-          <w:bCs/>
-          <w:sz w:val="28"/>
-          <w:szCs w:val="28"/>
-        </w:rPr>
         <w:t>Giới tính</w:t>
+      </w:r>
+      <w:r>
+        <w:rPr>
+          <w:rFonts w:ascii="Times New Roman" w:hAnsi="Times New Roman" w:cs="Times New Roman"/>
+          <w:b/>
+          <w:bCs/>
+          <w:sz w:val="28"/>
+          <w:szCs w:val="28"/>
+        </w:rPr>
+        <w:t xml:space="preserve"> (Sex)</w:t>
       </w:r>
       <w:r>
         <w:rPr>
@@ -859,10 +1045,6 @@
     </w:sectPr>
   </w:body>
 </w:document>
-</file>
-
-<file path=word/numbering.xml><?xml version="1.0" encoding="utf-8"?>
-<w:numbering xmlns:wpc="http://schemas.microsoft.com/office/word/2010/wordprocessingCanvas" xmlns:cx="http://schemas.microsoft.com/office/drawing/2014/chartex" xmlns:cx1="http://schemas.microsoft.com/office/drawing/2015/9/8/chartex" xmlns:cx2="http://schemas.microsoft.com/office/drawing/2015/10/21/chartex" xmlns:cx3="http://schemas.microsoft.com/office/drawing/2016/5/9/chartex" xmlns:cx4="http://schemas.microsoft.com/office/drawing/2016/5/10/chartex" xmlns:cx5="http://schemas.microsoft.com/office/drawing/2016/5/11/chartex" xmlns:cx6="http://schemas.microsoft.com/office/drawing/2016/5/12/chartex" xmlns:cx7="http://schemas.microsoft.com/office/drawing/2016/5/13/chartex" xmlns:cx8="http://schemas.microsoft.com/office/drawing/2016/5/14/chartex" xmlns:mc="http://schemas.openxmlformats.org/markup-compatibility/2006" xmlns:aink="http://schemas.microsoft.com/office/drawing/2016/ink" xmlns:am3d="http://schemas.microsoft.com/office/drawing/2017/model3d" xmlns:o="urn:schemas-microsoft-com:office:office" xmlns:oel="http://schemas.microsoft.com/office/2019/extlst" xmlns:r="http://schemas.openxmlformats.org/officeDocument/2006/relationships" xmlns:m="http://schemas.openxmlformats.org/officeDocument/2006/math" xmlns:v="urn:schemas-microsoft-com:vml" xmlns:wp14="http://schemas.microsoft.com/office/word/2010/wordprocessingDrawing" xmlns:wp="http://schemas.openxmlformats.org/drawingml/2006/wordprocessingDrawing" xmlns:w10="urn:schemas-microsoft-com:office:word" xmlns:w="http://schemas.openxmlformats.org/wordprocessingml/2006/main" xmlns:w14="http://schemas.microsoft.com/office/word/2010/wordml" xmlns:w15="http://schemas.microsoft.com/office/word/2012/wordml" xmlns:w16cex="http://schemas.microsoft.com/office/word/2018/wordml/cex" xmlns:w16cid="http://schemas.microsoft.com/office/word/2016/wordml/cid" xmlns:w16="http://schemas.microsoft.com/office/word/2018/wordml" xmlns:w16sdtdh="http://schemas.microsoft.com/office/word/2020/wordml/sdtdatahash" xmlns:w16se="http://schemas.microsoft.com/office/word/2015/wordml/symex" xmlns:wpg="http://schemas.microsoft.com/office/word/2010/wordprocessingGroup" xmlns:wpi="http://schemas.microsoft.com/office/word/2010/wordprocessingInk" xmlns:wne="http://schemas.microsoft.com/office/word/2006/wordml" xmlns:wps="http://schemas.microsoft.com/office/word/2010/wordprocessingShape" mc:Ignorable="w14 w15 w16se w16cid w16 w16cex w16sdtdh wp14"/>
 </file>
 
 <file path=word/styles.xml><?xml version="1.0" encoding="utf-8"?>

</xml_diff>